<commit_message>
Livrable (program sans la doc)30.11.2022[16:19]
Le program ne fonctionne plus dû a une grosse modiff que je n'ai pas eu le temps de finaliser
</commit_message>
<xml_diff>
--- a/documents/Caneva.docx
+++ b/documents/Caneva.docx
@@ -44,17 +44,8 @@
                 <w:rFonts w:ascii="Impact" w:hAnsi="Impact"/>
                 <w:sz w:val="96"/>
               </w:rPr>
-              <w:t xml:space="preserve">Projet </w:t>
+              <w:t>Projet P_Dev</w:t>
             </w:r>
-            <w:proofErr w:type="spellStart"/>
-            <w:r>
-              <w:rPr>
-                <w:rFonts w:ascii="Impact" w:hAnsi="Impact"/>
-                <w:sz w:val="96"/>
-              </w:rPr>
-              <w:t>P_Dev</w:t>
-            </w:r>
-            <w:proofErr w:type="spellEnd"/>
           </w:p>
           <w:p>
             <w:pPr>
@@ -69,39 +60,7 @@
                 <w:rFonts w:ascii="Impact" w:hAnsi="Impact"/>
                 <w:sz w:val="96"/>
               </w:rPr>
-              <w:t>(</w:t>
-            </w:r>
-            <w:proofErr w:type="spellStart"/>
-            <w:r>
-              <w:rPr>
-                <w:rFonts w:ascii="Impact" w:hAnsi="Impact"/>
-                <w:sz w:val="96"/>
-              </w:rPr>
-              <w:t>Space</w:t>
-            </w:r>
-            <w:proofErr w:type="spellEnd"/>
-            <w:r>
-              <w:rPr>
-                <w:rFonts w:ascii="Impact" w:hAnsi="Impact"/>
-                <w:sz w:val="96"/>
-              </w:rPr>
-              <w:t xml:space="preserve"> </w:t>
-            </w:r>
-            <w:proofErr w:type="spellStart"/>
-            <w:r>
-              <w:rPr>
-                <w:rFonts w:ascii="Impact" w:hAnsi="Impact"/>
-                <w:sz w:val="96"/>
-              </w:rPr>
-              <w:t>Invader</w:t>
-            </w:r>
-            <w:proofErr w:type="spellEnd"/>
-            <w:r>
-              <w:rPr>
-                <w:rFonts w:ascii="Impact" w:hAnsi="Impact"/>
-                <w:sz w:val="96"/>
-              </w:rPr>
-              <w:t>)</w:t>
+              <w:t>(Space Invader)</w:t>
             </w:r>
           </w:p>
         </w:tc>
@@ -2610,13 +2569,8 @@
         </w:rPr>
       </w:pPr>
       <w:r>
-        <w:t xml:space="preserve">Quand on est en haut et on appuie une fois sur </w:t>
-      </w:r>
-      <w:proofErr w:type="spellStart"/>
-      <w:r>
-        <w:t>l</w:t>
-      </w:r>
-      <w:proofErr w:type="spellEnd"/>
+        <w:t>Quand on est en haut et on appuie une fois sur l</w:t>
+      </w:r>
       <w:r>
         <w:rPr>
           <w:rFonts w:cstheme="minorHAnsi"/>
@@ -3012,13 +2966,8 @@
         </w:rPr>
       </w:pPr>
       <w:r>
-        <w:t xml:space="preserve">Quand on est en haut et on appuie une fois sur </w:t>
-      </w:r>
-      <w:proofErr w:type="spellStart"/>
-      <w:r>
-        <w:t>l</w:t>
-      </w:r>
-      <w:proofErr w:type="spellEnd"/>
+        <w:t>Quand on est en haut et on appuie une fois sur l</w:t>
+      </w:r>
       <w:r>
         <w:rPr>
           <w:rFonts w:cstheme="minorHAnsi"/>
@@ -3993,13 +3942,8 @@
         </w:rPr>
       </w:pPr>
       <w:r>
-        <w:t xml:space="preserve">Quand on est en haut et on appuie une fois sur </w:t>
-      </w:r>
-      <w:proofErr w:type="spellStart"/>
-      <w:r>
-        <w:t>l</w:t>
-      </w:r>
-      <w:proofErr w:type="spellEnd"/>
+        <w:t>Quand on est en haut et on appuie une fois sur l</w:t>
+      </w:r>
       <w:r>
         <w:rPr>
           <w:rFonts w:cstheme="minorHAnsi"/>
@@ -4382,13 +4326,8 @@
       <w:pPr>
         <w:pStyle w:val="Paragraphedeliste"/>
       </w:pPr>
-      <w:proofErr w:type="gramStart"/>
-      <w:r>
-        <w:t>le</w:t>
-      </w:r>
-      <w:proofErr w:type="gramEnd"/>
-      <w:r>
-        <w:t xml:space="preserve"> nombre de</w:t>
+      <w:r>
+        <w:t>le nombre de</w:t>
       </w:r>
       <w:r>
         <w:t xml:space="preserve"> </w:t>
@@ -4611,26 +4550,13 @@
         <w:pStyle w:val="Paragraphedeliste"/>
       </w:pPr>
       <w:r>
-        <w:t>(</w:t>
-      </w:r>
-      <w:proofErr w:type="gramStart"/>
-      <w:r>
-        <w:t>après</w:t>
-      </w:r>
-      <w:proofErr w:type="gramEnd"/>
+        <w:t>(après</w:t>
+      </w:r>
       <w:r>
         <w:t xml:space="preserve"> </w:t>
       </w:r>
       <w:r>
-        <w:t xml:space="preserve">chaque </w:t>
-      </w:r>
-      <w:proofErr w:type="spellStart"/>
-      <w:r>
-        <w:t>kill</w:t>
-      </w:r>
-      <w:proofErr w:type="spellEnd"/>
-      <w:r>
-        <w:t>)</w:t>
+        <w:t>chaque kill)</w:t>
       </w:r>
     </w:p>
     <w:p/>
@@ -5022,19 +4948,11 @@
           <w:color w:val="000000" w:themeColor="text1"/>
         </w:rPr>
       </w:pPr>
-      <w:proofErr w:type="gramStart"/>
       <w:r>
         <w:rPr>
           <w:color w:val="000000" w:themeColor="text1"/>
         </w:rPr>
-        <w:t>avec</w:t>
-      </w:r>
-      <w:proofErr w:type="gramEnd"/>
-      <w:r>
-        <w:rPr>
-          <w:color w:val="000000" w:themeColor="text1"/>
-        </w:rPr>
-        <w:t xml:space="preserve"> un pseudo s’affiche.</w:t>
+        <w:t>avec un pseudo s’affiche.</w:t>
       </w:r>
     </w:p>
     <w:p>
@@ -5360,19 +5278,11 @@
           <w:color w:val="000000" w:themeColor="text1"/>
         </w:rPr>
       </w:pPr>
-      <w:proofErr w:type="gramStart"/>
       <w:r>
         <w:rPr>
           <w:color w:val="000000" w:themeColor="text1"/>
         </w:rPr>
-        <w:t>ne</w:t>
-      </w:r>
-      <w:proofErr w:type="gramEnd"/>
-      <w:r>
-        <w:rPr>
-          <w:color w:val="000000" w:themeColor="text1"/>
-        </w:rPr>
-        <w:t xml:space="preserve"> s’arrête que si on la désactive dans le menu options ou que l’on ferme le programme. </w:t>
+        <w:t xml:space="preserve">ne s’arrête que si on la désactive dans le menu options ou que l’on ferme le programme. </w:t>
       </w:r>
     </w:p>
     <w:p>
@@ -5725,25 +5635,7 @@
                 <w:sz w:val="40"/>
                 <w:szCs w:val="16"/>
               </w:rPr>
-              <w:t>(</w:t>
-            </w:r>
-            <w:proofErr w:type="gramStart"/>
-            <w:r>
-              <w:rPr>
-                <w:rFonts w:ascii="Calibri" w:eastAsia="Calibri" w:hAnsi="Calibri" w:cs="Calibri"/>
-                <w:sz w:val="40"/>
-                <w:szCs w:val="16"/>
-              </w:rPr>
-              <w:t>variables</w:t>
-            </w:r>
-            <w:proofErr w:type="gramEnd"/>
-            <w:r>
-              <w:rPr>
-                <w:rFonts w:ascii="Calibri" w:eastAsia="Calibri" w:hAnsi="Calibri" w:cs="Calibri"/>
-                <w:sz w:val="40"/>
-                <w:szCs w:val="16"/>
-              </w:rPr>
-              <w:t xml:space="preserve"> localisations) </w:t>
+              <w:t xml:space="preserve">(variables localisations) </w:t>
             </w:r>
           </w:p>
           <w:p>
@@ -5794,25 +5686,7 @@
                 <w:sz w:val="40"/>
                 <w:szCs w:val="16"/>
               </w:rPr>
-              <w:t xml:space="preserve">-Tester les </w:t>
-            </w:r>
-            <w:proofErr w:type="gramStart"/>
-            <w:r>
-              <w:rPr>
-                <w:rFonts w:ascii="Calibri" w:eastAsia="Calibri" w:hAnsi="Calibri" w:cs="Calibri"/>
-                <w:sz w:val="40"/>
-                <w:szCs w:val="16"/>
-              </w:rPr>
-              <w:t>vie(</w:t>
-            </w:r>
-            <w:proofErr w:type="gramEnd"/>
-            <w:r>
-              <w:rPr>
-                <w:rFonts w:ascii="Calibri" w:eastAsia="Calibri" w:hAnsi="Calibri" w:cs="Calibri"/>
-                <w:sz w:val="40"/>
-                <w:szCs w:val="16"/>
-              </w:rPr>
-              <w:t xml:space="preserve">+ ou -) </w:t>
+              <w:t xml:space="preserve">-Tester les vie(+ ou -) </w:t>
             </w:r>
           </w:p>
         </w:tc>
@@ -5939,25 +5813,7 @@
                 <w:sz w:val="40"/>
                 <w:szCs w:val="16"/>
               </w:rPr>
-              <w:t xml:space="preserve">Animation </w:t>
-            </w:r>
-            <w:proofErr w:type="gramStart"/>
-            <w:r>
-              <w:rPr>
-                <w:rFonts w:ascii="Calibri" w:eastAsia="Calibri" w:hAnsi="Calibri" w:cs="Calibri"/>
-                <w:sz w:val="40"/>
-                <w:szCs w:val="16"/>
-              </w:rPr>
-              <w:t>aliens  -</w:t>
-            </w:r>
-            <w:proofErr w:type="gramEnd"/>
-            <w:r>
-              <w:rPr>
-                <w:rFonts w:ascii="Calibri" w:eastAsia="Calibri" w:hAnsi="Calibri" w:cs="Calibri"/>
-                <w:sz w:val="40"/>
-                <w:szCs w:val="16"/>
-              </w:rPr>
-              <w:t xml:space="preserve"> Score en temps réel - Pseudo </w:t>
+              <w:t xml:space="preserve">Animation aliens  - Score en temps réel - Pseudo </w:t>
             </w:r>
           </w:p>
         </w:tc>
@@ -6427,23 +6283,13 @@
           <w:sz w:val="24"/>
         </w:rPr>
       </w:pPr>
-      <w:proofErr w:type="gramStart"/>
       <w:r>
         <w:rPr>
           <w:rFonts w:ascii="Arial" w:hAnsi="Arial" w:cs="Arial"/>
           <w:i/>
           <w:sz w:val="24"/>
         </w:rPr>
-        <w:t>le</w:t>
-      </w:r>
-      <w:proofErr w:type="gramEnd"/>
-      <w:r>
-        <w:rPr>
-          <w:rFonts w:ascii="Arial" w:hAnsi="Arial" w:cs="Arial"/>
-          <w:i/>
-          <w:sz w:val="24"/>
-        </w:rPr>
-        <w:t xml:space="preserve"> choix du matériel HW</w:t>
+        <w:t>le choix du matériel HW</w:t>
       </w:r>
     </w:p>
     <w:p>
@@ -6459,23 +6305,13 @@
           <w:sz w:val="24"/>
         </w:rPr>
       </w:pPr>
-      <w:proofErr w:type="gramStart"/>
       <w:r>
         <w:rPr>
           <w:rFonts w:ascii="Arial" w:hAnsi="Arial" w:cs="Arial"/>
           <w:i/>
           <w:sz w:val="24"/>
         </w:rPr>
-        <w:t>le</w:t>
-      </w:r>
-      <w:proofErr w:type="gramEnd"/>
-      <w:r>
-        <w:rPr>
-          <w:rFonts w:ascii="Arial" w:hAnsi="Arial" w:cs="Arial"/>
-          <w:i/>
-          <w:sz w:val="24"/>
-        </w:rPr>
-        <w:t xml:space="preserve"> choix des systèmes d'exploitation pour la réalisation </w:t>
+        <w:t xml:space="preserve">le choix des systèmes d'exploitation pour la réalisation </w:t>
       </w:r>
       <w:r>
         <w:rPr>
@@ -6508,23 +6344,13 @@
           <w:sz w:val="24"/>
         </w:rPr>
       </w:pPr>
-      <w:proofErr w:type="gramStart"/>
       <w:r>
         <w:rPr>
           <w:rFonts w:ascii="Arial" w:hAnsi="Arial" w:cs="Arial"/>
           <w:i/>
           <w:sz w:val="24"/>
         </w:rPr>
-        <w:t>le</w:t>
-      </w:r>
-      <w:proofErr w:type="gramEnd"/>
-      <w:r>
-        <w:rPr>
-          <w:rFonts w:ascii="Arial" w:hAnsi="Arial" w:cs="Arial"/>
-          <w:i/>
-          <w:sz w:val="24"/>
-        </w:rPr>
-        <w:t xml:space="preserve"> choix des outils logiciels pour la réalisation </w:t>
+        <w:t xml:space="preserve">le choix des outils logiciels pour la réalisation </w:t>
       </w:r>
       <w:r>
         <w:rPr>
@@ -6640,16 +6466,8 @@
         <w:rPr>
           <w:i/>
         </w:rPr>
-        <w:t xml:space="preserve">, donner sous forme de </w:t>
-      </w:r>
-      <w:proofErr w:type="gramStart"/>
-      <w:r>
-        <w:rPr>
-          <w:i/>
-        </w:rPr>
-        <w:t>tableau:</w:t>
-      </w:r>
-      <w:proofErr w:type="gramEnd"/>
+        <w:t>, donner sous forme de tableau:</w:t>
+      </w:r>
     </w:p>
     <w:p>
       <w:pPr>
@@ -7059,6 +6877,17 @@
                 <w:lang w:eastAsia="fr-CH"/>
               </w:rPr>
             </w:pPr>
+            <w:r>
+              <w:rPr>
+                <w:rFonts w:ascii="Segoe UI" w:hAnsi="Segoe UI" w:cs="Segoe UI"/>
+                <w:b/>
+                <w:bCs/>
+                <w:sz w:val="28"/>
+                <w:szCs w:val="28"/>
+                <w:lang w:eastAsia="fr-CH"/>
+              </w:rPr>
+              <w:t>30.11.2022</w:t>
+            </w:r>
           </w:p>
         </w:tc>
       </w:tr>
@@ -7129,6 +6958,17 @@
                 <w:lang w:eastAsia="fr-CH"/>
               </w:rPr>
             </w:pPr>
+            <w:r>
+              <w:rPr>
+                <w:rFonts w:ascii="Segoe UI" w:hAnsi="Segoe UI" w:cs="Segoe UI"/>
+                <w:b/>
+                <w:bCs/>
+                <w:sz w:val="28"/>
+                <w:szCs w:val="28"/>
+                <w:lang w:eastAsia="fr-CH"/>
+              </w:rPr>
+              <w:t>30.11.2022</w:t>
+            </w:r>
           </w:p>
         </w:tc>
         <w:tc>
@@ -7154,6 +6994,17 @@
                 <w:lang w:eastAsia="fr-CH"/>
               </w:rPr>
             </w:pPr>
+            <w:r>
+              <w:rPr>
+                <w:rFonts w:ascii="Segoe UI" w:hAnsi="Segoe UI" w:cs="Segoe UI"/>
+                <w:b/>
+                <w:bCs/>
+                <w:sz w:val="28"/>
+                <w:szCs w:val="28"/>
+                <w:lang w:eastAsia="fr-CH"/>
+              </w:rPr>
+              <w:t>30.11.2022</w:t>
+            </w:r>
           </w:p>
         </w:tc>
       </w:tr>
@@ -7222,6 +7073,17 @@
                 <w:lang w:eastAsia="fr-CH"/>
               </w:rPr>
             </w:pPr>
+            <w:r>
+              <w:rPr>
+                <w:rFonts w:ascii="Segoe UI" w:hAnsi="Segoe UI" w:cs="Segoe UI"/>
+                <w:b/>
+                <w:bCs/>
+                <w:sz w:val="28"/>
+                <w:szCs w:val="28"/>
+                <w:lang w:eastAsia="fr-CH"/>
+              </w:rPr>
+              <w:t>30.11.2022</w:t>
+            </w:r>
           </w:p>
         </w:tc>
         <w:tc>
@@ -7247,6 +7109,17 @@
                 <w:lang w:eastAsia="fr-CH"/>
               </w:rPr>
             </w:pPr>
+            <w:r>
+              <w:rPr>
+                <w:rFonts w:ascii="Segoe UI" w:hAnsi="Segoe UI" w:cs="Segoe UI"/>
+                <w:b/>
+                <w:bCs/>
+                <w:sz w:val="28"/>
+                <w:szCs w:val="28"/>
+                <w:lang w:eastAsia="fr-CH"/>
+              </w:rPr>
+              <w:t>30.11.2022</w:t>
+            </w:r>
           </w:p>
         </w:tc>
       </w:tr>
@@ -7750,34 +7623,14 @@
                 <w:lang w:eastAsia="fr-CH"/>
               </w:rPr>
             </w:pPr>
-            <w:proofErr w:type="spellStart"/>
             <w:r>
               <w:rPr>
                 <w:rFonts w:ascii="Calibri" w:hAnsi="Calibri" w:cs="Calibri"/>
                 <w:color w:val="FFFFFF" w:themeColor="background1"/>
                 <w:lang w:eastAsia="fr-CH"/>
               </w:rPr>
-              <w:t>Easter</w:t>
+              <w:t>Easter egg</w:t>
             </w:r>
-            <w:proofErr w:type="spellEnd"/>
-            <w:r>
-              <w:rPr>
-                <w:rFonts w:ascii="Calibri" w:hAnsi="Calibri" w:cs="Calibri"/>
-                <w:color w:val="FFFFFF" w:themeColor="background1"/>
-                <w:lang w:eastAsia="fr-CH"/>
-              </w:rPr>
-              <w:t xml:space="preserve"> </w:t>
-            </w:r>
-            <w:proofErr w:type="spellStart"/>
-            <w:r>
-              <w:rPr>
-                <w:rFonts w:ascii="Calibri" w:hAnsi="Calibri" w:cs="Calibri"/>
-                <w:color w:val="FFFFFF" w:themeColor="background1"/>
-                <w:lang w:eastAsia="fr-CH"/>
-              </w:rPr>
-              <w:t>egg</w:t>
-            </w:r>
-            <w:proofErr w:type="spellEnd"/>
           </w:p>
         </w:tc>
         <w:tc>
@@ -7878,21 +7731,7 @@
         <w:rPr>
           <w:i/>
         </w:rPr>
-        <w:t xml:space="preserve">S'il reste encore des </w:t>
-      </w:r>
-      <w:proofErr w:type="gramStart"/>
-      <w:r>
-        <w:rPr>
-          <w:i/>
-        </w:rPr>
-        <w:t>erreurs:</w:t>
-      </w:r>
-      <w:proofErr w:type="gramEnd"/>
-      <w:r>
-        <w:rPr>
-          <w:i/>
-        </w:rPr>
-        <w:t xml:space="preserve"> </w:t>
+        <w:t xml:space="preserve">S'il reste encore des erreurs: </w:t>
       </w:r>
     </w:p>
     <w:p>
@@ -8063,18 +7902,8 @@
           <w:i/>
           <w:sz w:val="24"/>
         </w:rPr>
-        <w:t xml:space="preserve">Développez en tous cas les points </w:t>
-      </w:r>
-      <w:proofErr w:type="gramStart"/>
-      <w:r>
-        <w:rPr>
-          <w:rFonts w:ascii="Arial" w:hAnsi="Arial" w:cs="Arial"/>
-          <w:i/>
-          <w:sz w:val="24"/>
-        </w:rPr>
-        <w:t>suivants:</w:t>
-      </w:r>
-      <w:proofErr w:type="gramEnd"/>
+        <w:t>Développez en tous cas les points suivants:</w:t>
+      </w:r>
     </w:p>
     <w:p>
       <w:pPr>
@@ -12241,6 +12070,26 @@
 </file>
 
 <file path=customXml/item1.xml><?xml version="1.0" encoding="utf-8"?>
+<?mso-contentType ?>
+<FormTemplates xmlns="http://schemas.microsoft.com/sharepoint/v3/contenttype/forms">
+  <Display>DocumentLibraryForm</Display>
+  <Edit>DocumentLibraryForm</Edit>
+  <New>DocumentLibraryForm</New>
+</FormTemplates>
+</file>
+
+<file path=customXml/item2.xml><?xml version="1.0" encoding="utf-8"?>
+<p:properties xmlns:p="http://schemas.microsoft.com/office/2006/metadata/properties" xmlns:xsi="http://www.w3.org/2001/XMLSchema-instance" xmlns:pc="http://schemas.microsoft.com/office/infopath/2007/PartnerControls">
+  <documentManagement>
+    <TaxCatchAll xmlns="dfa80de1-e9bb-4cf2-893d-d06220b3971a" xsi:nil="true"/>
+    <lcf76f155ced4ddcb4097134ff3c332f xmlns="98d92101-24da-4498-9971-a24673344bd8">
+      <Terms xmlns="http://schemas.microsoft.com/office/infopath/2007/PartnerControls"/>
+    </lcf76f155ced4ddcb4097134ff3c332f>
+  </documentManagement>
+</p:properties>
+</file>
+
+<file path=customXml/item3.xml><?xml version="1.0" encoding="utf-8"?>
 <ct:contentTypeSchema xmlns:ct="http://schemas.microsoft.com/office/2006/metadata/contentType" xmlns:ma="http://schemas.microsoft.com/office/2006/metadata/properties/metaAttributes" ct:_="" ma:_="" ma:contentTypeName="Document" ma:contentTypeID="0x010100E529CC47EA4E614CBF50FAFAB9B8F32B" ma:contentTypeVersion="8" ma:contentTypeDescription="Crée un document." ma:contentTypeScope="" ma:versionID="f813ab756c42af8af494d6605e22e37b">
   <xsd:schema xmlns:xsd="http://www.w3.org/2001/XMLSchema" xmlns:xs="http://www.w3.org/2001/XMLSchema" xmlns:p="http://schemas.microsoft.com/office/2006/metadata/properties" xmlns:ns2="98d92101-24da-4498-9971-a24673344bd8" xmlns:ns3="dfa80de1-e9bb-4cf2-893d-d06220b3971a" targetNamespace="http://schemas.microsoft.com/office/2006/metadata/properties" ma:root="true" ma:fieldsID="808c042e6474ee35eb4b0b0b71aaa865" ns2:_="" ns3:_="">
     <xsd:import namespace="98d92101-24da-4498-9971-a24673344bd8"/>
@@ -12417,27 +12266,26 @@
 </ct:contentTypeSchema>
 </file>
 
-<file path=customXml/item2.xml><?xml version="1.0" encoding="utf-8"?>
-<p:properties xmlns:p="http://schemas.microsoft.com/office/2006/metadata/properties" xmlns:xsi="http://www.w3.org/2001/XMLSchema-instance" xmlns:pc="http://schemas.microsoft.com/office/infopath/2007/PartnerControls">
-  <documentManagement>
-    <TaxCatchAll xmlns="dfa80de1-e9bb-4cf2-893d-d06220b3971a" xsi:nil="true"/>
-    <lcf76f155ced4ddcb4097134ff3c332f xmlns="98d92101-24da-4498-9971-a24673344bd8">
-      <Terms xmlns="http://schemas.microsoft.com/office/infopath/2007/PartnerControls"/>
-    </lcf76f155ced4ddcb4097134ff3c332f>
-  </documentManagement>
-</p:properties>
+<file path=customXml/itemProps1.xml><?xml version="1.0" encoding="utf-8"?>
+<ds:datastoreItem xmlns:ds="http://schemas.openxmlformats.org/officeDocument/2006/customXml" ds:itemID="{E5D04750-DEB0-4A48-8874-419D87A58A58}">
+  <ds:schemaRefs>
+    <ds:schemaRef ds:uri="http://schemas.microsoft.com/sharepoint/v3/contenttype/forms"/>
+  </ds:schemaRefs>
+</ds:datastoreItem>
 </file>
 
-<file path=customXml/item3.xml><?xml version="1.0" encoding="utf-8"?>
-<?mso-contentType ?>
-<FormTemplates xmlns="http://schemas.microsoft.com/sharepoint/v3/contenttype/forms">
-  <Display>DocumentLibraryForm</Display>
-  <Edit>DocumentLibraryForm</Edit>
-  <New>DocumentLibraryForm</New>
-</FormTemplates>
+<file path=customXml/itemProps2.xml><?xml version="1.0" encoding="utf-8"?>
+<ds:datastoreItem xmlns:ds="http://schemas.openxmlformats.org/officeDocument/2006/customXml" ds:itemID="{C67345A5-5E60-44B5-BB2F-AEFC3A6BDAB4}">
+  <ds:schemaRefs>
+    <ds:schemaRef ds:uri="http://schemas.microsoft.com/office/2006/metadata/properties"/>
+    <ds:schemaRef ds:uri="http://schemas.microsoft.com/office/infopath/2007/PartnerControls"/>
+    <ds:schemaRef ds:uri="dfa80de1-e9bb-4cf2-893d-d06220b3971a"/>
+    <ds:schemaRef ds:uri="98d92101-24da-4498-9971-a24673344bd8"/>
+  </ds:schemaRefs>
+</ds:datastoreItem>
 </file>
 
-<file path=customXml/itemProps1.xml><?xml version="1.0" encoding="utf-8"?>
+<file path=customXml/itemProps3.xml><?xml version="1.0" encoding="utf-8"?>
 <ds:datastoreItem xmlns:ds="http://schemas.openxmlformats.org/officeDocument/2006/customXml" ds:itemID="{77E804A3-4F67-4514-9953-17884201287B}">
   <ds:schemaRefs>
     <ds:schemaRef ds:uri="http://schemas.microsoft.com/office/2006/metadata/contentType"/>
@@ -12454,23 +12302,4 @@
     <ds:schemaRef ds:uri="http://schemas.microsoft.com/internal/obd"/>
   </ds:schemaRefs>
 </ds:datastoreItem>
-</file>
-
-<file path=customXml/itemProps2.xml><?xml version="1.0" encoding="utf-8"?>
-<ds:datastoreItem xmlns:ds="http://schemas.openxmlformats.org/officeDocument/2006/customXml" ds:itemID="{C67345A5-5E60-44B5-BB2F-AEFC3A6BDAB4}">
-  <ds:schemaRefs>
-    <ds:schemaRef ds:uri="http://schemas.microsoft.com/office/2006/metadata/properties"/>
-    <ds:schemaRef ds:uri="http://schemas.microsoft.com/office/infopath/2007/PartnerControls"/>
-    <ds:schemaRef ds:uri="dfa80de1-e9bb-4cf2-893d-d06220b3971a"/>
-    <ds:schemaRef ds:uri="98d92101-24da-4498-9971-a24673344bd8"/>
-  </ds:schemaRefs>
-</ds:datastoreItem>
-</file>
-
-<file path=customXml/itemProps3.xml><?xml version="1.0" encoding="utf-8"?>
-<ds:datastoreItem xmlns:ds="http://schemas.openxmlformats.org/officeDocument/2006/customXml" ds:itemID="{E5D04750-DEB0-4A48-8874-419D87A58A58}">
-  <ds:schemaRefs>
-    <ds:schemaRef ds:uri="http://schemas.microsoft.com/sharepoint/v3/contenttype/forms"/>
-  </ds:schemaRefs>
-</ds:datastoreItem>
 </file>
</xml_diff>